<commit_message>
MAJ du rapport avec le nouveau diagramme de cas d'utilisation
</commit_message>
<xml_diff>
--- a/Rapport_projet.docx
+++ b/Rapport_projet.docx
@@ -5,6 +5,9 @@
   <w:body>
     <w:p>
       <w:r>
+        <w:rPr>
+          <w:noProof/>
+        </w:rPr>
         <mc:AlternateContent>
           <mc:Choice Requires="wps">
             <w:drawing>
@@ -128,6 +131,9 @@
         </mc:AlternateContent>
       </w:r>
       <w:r>
+        <w:rPr>
+          <w:noProof/>
+        </w:rPr>
         <mc:AlternateContent>
           <mc:Choice Requires="wps">
             <w:drawing>
@@ -211,6 +217,9 @@
         </mc:AlternateContent>
       </w:r>
       <w:r>
+        <w:rPr>
+          <w:noProof/>
+        </w:rPr>
         <mc:AlternateContent>
           <mc:Choice Requires="wpg">
             <w:drawing>
@@ -304,6 +313,9 @@
         </mc:AlternateContent>
       </w:r>
       <w:r>
+        <w:rPr>
+          <w:noProof/>
+        </w:rPr>
         <mc:AlternateContent>
           <mc:Choice Requires="wpg">
             <w:drawing>
@@ -515,6 +527,9 @@
         </mc:AlternateContent>
       </w:r>
       <w:r>
+        <w:rPr>
+          <w:noProof/>
+        </w:rPr>
         <mc:AlternateContent>
           <mc:Choice Requires="wpg">
             <w:drawing>
@@ -878,6 +893,9 @@
         </mc:AlternateContent>
       </w:r>
       <w:r>
+        <w:rPr>
+          <w:noProof/>
+        </w:rPr>
         <mc:AlternateContent>
           <mc:Choice Requires="wps">
             <w:drawing>
@@ -961,6 +979,9 @@
         </mc:AlternateContent>
       </w:r>
       <w:r>
+        <w:rPr>
+          <w:noProof/>
+        </w:rPr>
         <mc:AlternateContent>
           <mc:Choice Requires="wps">
             <w:drawing>
@@ -1052,6 +1073,17 @@
     </w:p>
     <w:sdt>
       <w:sdtPr>
+        <w:rPr>
+          <w:rFonts w:asciiTheme="minorHAnsi" w:eastAsiaTheme="minorHAnsi" w:hAnsiTheme="minorHAnsi" w:cstheme="minorBidi"/>
+          <w:b w:val="0"/>
+          <w:bCs w:val="0"/>
+          <w:color w:val="auto"/>
+          <w:kern w:val="2"/>
+          <w:sz w:val="24"/>
+          <w:szCs w:val="24"/>
+          <w:lang w:eastAsia="en-US"/>
+          <w14:ligatures w14:val="standardContextual"/>
+        </w:rPr>
         <w:id w:val="-197089874"/>
         <w:docPartObj>
           <w:docPartGallery w:val="Table of Contents"/>
@@ -1060,14 +1092,7 @@
       </w:sdtPr>
       <w:sdtEndPr>
         <w:rPr>
-          <w:rFonts w:asciiTheme="minorHAnsi" w:eastAsiaTheme="minorHAnsi" w:hAnsiTheme="minorHAnsi" w:cstheme="minorBidi"/>
           <w:noProof/>
-          <w:color w:val="auto"/>
-          <w:kern w:val="2"/>
-          <w:sz w:val="24"/>
-          <w:szCs w:val="24"/>
-          <w:lang w:eastAsia="en-US"/>
-          <w14:ligatures w14:val="standardContextual"/>
         </w:rPr>
       </w:sdtEndPr>
       <w:sdtContent>
@@ -1554,65 +1579,20 @@
       <w:pPr>
         <w:pStyle w:val="NormalWeb"/>
         <w:ind w:firstLine="348"/>
-      </w:pPr>
-      <w:r>
-        <w:t xml:space="preserve">Le </w:t>
-      </w:r>
-      <w:r>
         <w:rPr>
-          <w:rStyle w:val="lev"/>
-          <w:rFonts w:eastAsiaTheme="majorEastAsia"/>
-          <w:b w:val="0"/>
-          <w:bCs w:val="0"/>
+          <w:rFonts w:asciiTheme="minorHAnsi" w:hAnsiTheme="minorHAnsi"/>
         </w:rPr>
-        <w:t>diagramme de cas d’utilisation</w:t>
-      </w:r>
-      <w:r>
-        <w:t xml:space="preserve"> du système de gestion des réservations pour une salle de sport décrit les interactions entre les acteurs (le </w:t>
-      </w:r>
+      </w:pPr>
       <w:r>
         <w:rPr>
-          <w:rStyle w:val="lev"/>
-          <w:rFonts w:eastAsiaTheme="majorEastAsia"/>
-          <w:b w:val="0"/>
-          <w:bCs w:val="0"/>
+          <w:rFonts w:asciiTheme="minorHAnsi" w:hAnsiTheme="minorHAnsi"/>
         </w:rPr>
-        <w:t>client</w:t>
-      </w:r>
-      <w:r>
-        <w:t xml:space="preserve"> et la </w:t>
+        <w:t>Le diagramme de cas d’utilisation du système de gestion des réservations pour une salle de sport illustre les interactions entre les principaux acteurs (le client et le modérateur) et les fonctionnalités du système. Ce diagramme met en évidence les actions principales, telles que la consultation des créneaux disponibles, la réservation, l’annulation des réservations, la gestion des cotisations annuelles et des pénalités, ainsi que la mise à jour de l’état des créneaux après usage. Ce modèle servira de référence pour l’implémentation technique afin de garantir que le système réponde aux besoins définis</w:t>
       </w:r>
       <w:r>
         <w:rPr>
-          <w:rStyle w:val="lev"/>
-          <w:rFonts w:eastAsiaTheme="majorEastAsia"/>
-          <w:b w:val="0"/>
-          <w:bCs w:val="0"/>
+          <w:rFonts w:asciiTheme="minorHAnsi" w:hAnsiTheme="minorHAnsi"/>
         </w:rPr>
-        <w:t>salle de sport</w:t>
-      </w:r>
-      <w:r>
-        <w:t>) et les fonctionnalités principales du système</w:t>
-      </w:r>
-      <w:r>
-        <w:t xml:space="preserve"> </w:t>
-      </w:r>
-      <w:r>
-        <w:t xml:space="preserve">: réservation, consultation des créneaux, annulation, gestion des cotisations et pénalités, ainsi que la libération des créneaux après usage. Ce modèle </w:t>
-      </w:r>
-      <w:r>
-        <w:t>sert</w:t>
-      </w:r>
-      <w:r>
-        <w:t xml:space="preserve"> de base pour l’implémentation technique et garanti</w:t>
-      </w:r>
-      <w:r>
-        <w:t>e</w:t>
-      </w:r>
-      <w:r>
-        <w:t xml:space="preserve"> la conformité aux besoins définis</w:t>
-      </w:r>
-      <w:r>
         <w:t>.</w:t>
       </w:r>
     </w:p>
@@ -1633,6 +1613,33 @@
         </w:rPr>
         <w:t>Acteurs</w:t>
       </w:r>
+    </w:p>
+    <w:p>
+      <w:pPr>
+        <w:numPr>
+          <w:ilvl w:val="0"/>
+          <w:numId w:val="2"/>
+        </w:numPr>
+        <w:spacing w:before="100" w:beforeAutospacing="1" w:after="0" w:line="240" w:lineRule="auto"/>
+        <w:ind w:left="708"/>
+      </w:pPr>
+      <w:r>
+        <w:rPr>
+          <w:rStyle w:val="lev"/>
+          <w:b w:val="0"/>
+          <w:bCs w:val="0"/>
+        </w:rPr>
+        <w:t>Client</w:t>
+      </w:r>
+      <w:r>
+        <w:t xml:space="preserve"> : L'utilisateur principal qui peut consulter les créneaux horaires, réserver une activité, payer une cotisation annuelle, et annuler une réservation.</w:t>
+      </w:r>
+    </w:p>
+    <w:p>
+      <w:pPr>
+        <w:spacing w:after="0" w:line="240" w:lineRule="auto"/>
+        <w:ind w:left="708"/>
+      </w:pPr>
     </w:p>
     <w:p>
       <w:pPr>
@@ -1648,68 +1655,10 @@
         <w:ind w:left="708"/>
       </w:pPr>
       <w:r>
-        <w:rPr>
-          <w:rStyle w:val="lev"/>
-          <w:b w:val="0"/>
-          <w:bCs w:val="0"/>
-        </w:rPr>
-        <w:t>Client</w:t>
-      </w:r>
-      <w:r>
-        <w:t xml:space="preserve"> : L'utilisateur principal qui peut consulter les créneaux horaires, réserver une activité, payer une cotisation annuelle, et annuler une réservation.</w:t>
-      </w:r>
-    </w:p>
-    <w:p>
-      <w:pPr>
-        <w:numPr>
-          <w:ilvl w:val="0"/>
-          <w:numId w:val="2"/>
-        </w:numPr>
-        <w:tabs>
-          <w:tab w:val="clear" w:pos="720"/>
-          <w:tab w:val="num" w:pos="708"/>
-        </w:tabs>
-        <w:spacing w:before="100" w:beforeAutospacing="1" w:after="100" w:afterAutospacing="1" w:line="240" w:lineRule="auto"/>
-        <w:ind w:left="708"/>
-      </w:pPr>
-      <w:r>
-        <w:rPr>
-          <w:rStyle w:val="lev"/>
-          <w:b w:val="0"/>
-          <w:bCs w:val="0"/>
-        </w:rPr>
-        <w:t>Salle</w:t>
-      </w:r>
-      <w:r>
-        <w:rPr>
-          <w:rStyle w:val="lev"/>
-        </w:rPr>
-        <w:t xml:space="preserve"> </w:t>
-      </w:r>
-      <w:r>
-        <w:rPr>
-          <w:rStyle w:val="lev"/>
-          <w:b w:val="0"/>
-          <w:bCs w:val="0"/>
-        </w:rPr>
-        <w:t>de</w:t>
-      </w:r>
-      <w:r>
-        <w:rPr>
-          <w:rStyle w:val="lev"/>
-        </w:rPr>
-        <w:t xml:space="preserve"> </w:t>
-      </w:r>
-      <w:r>
-        <w:rPr>
-          <w:rStyle w:val="lev"/>
-          <w:b w:val="0"/>
-          <w:bCs w:val="0"/>
-        </w:rPr>
-        <w:t>sport</w:t>
-      </w:r>
-      <w:r>
-        <w:t xml:space="preserve"> : Représente le système de gestion des créneaux, des réservations, et des pénalités d'annulation tardive.</w:t>
+        <w:t>Modérateur : Un acteur qui dispose de privilèges de gestion avancés, incluant la modification et la création des créneaux et des activités</w:t>
+      </w:r>
+      <w:r>
+        <w:t>.</w:t>
       </w:r>
     </w:p>
     <w:p>
@@ -2000,6 +1949,7 @@
           <w:b w:val="0"/>
           <w:bCs w:val="0"/>
         </w:rPr>
+        <w:lastRenderedPageBreak/>
         <w:t>Extension (</w:t>
       </w:r>
       <w:proofErr w:type="spellStart"/>
@@ -2085,29 +2035,20 @@
       <w:bookmarkStart w:id="4" w:name="_Toc180702142"/>
       <w:bookmarkEnd w:id="3"/>
       <w:r>
-        <w:t xml:space="preserve">Figure - </w:t>
-      </w:r>
-      <w:r>
-        <w:t>diagramme de cas d’utilisation</w:t>
-      </w:r>
-      <w:bookmarkEnd w:id="4"/>
-    </w:p>
-    <w:p>
-      <w:r>
         <w:rPr>
           <w:noProof/>
         </w:rPr>
         <w:drawing>
-          <wp:anchor distT="0" distB="0" distL="114300" distR="114300" simplePos="0" relativeHeight="251666432" behindDoc="0" locked="0" layoutInCell="1" allowOverlap="1" wp14:anchorId="5E074ECF" wp14:editId="7C4615C8">
+          <wp:anchor distT="0" distB="0" distL="114300" distR="114300" simplePos="0" relativeHeight="251666432" behindDoc="0" locked="0" layoutInCell="1" allowOverlap="1" wp14:anchorId="5E074ECF" wp14:editId="1C6D450D">
             <wp:simplePos x="0" y="0"/>
             <wp:positionH relativeFrom="margin">
-              <wp:posOffset>-2540</wp:posOffset>
+              <wp:posOffset>877570</wp:posOffset>
             </wp:positionH>
             <wp:positionV relativeFrom="margin">
-              <wp:posOffset>930910</wp:posOffset>
+              <wp:posOffset>929005</wp:posOffset>
             </wp:positionV>
-            <wp:extent cx="5760720" cy="5212715"/>
-            <wp:effectExtent l="0" t="0" r="5080" b="0"/>
+            <wp:extent cx="3990340" cy="5212715"/>
+            <wp:effectExtent l="0" t="0" r="0" b="0"/>
             <wp:wrapSquare wrapText="bothSides"/>
             <wp:docPr id="1965178635" name="Image 1"/>
             <wp:cNvGraphicFramePr>
@@ -2117,7 +2058,7 @@
               <a:graphicData uri="http://schemas.openxmlformats.org/drawingml/2006/picture">
                 <pic:pic xmlns:pic="http://schemas.openxmlformats.org/drawingml/2006/picture">
                   <pic:nvPicPr>
-                    <pic:cNvPr id="1965178635" name="Image 1965178635"/>
+                    <pic:cNvPr id="1965178635" name="Image 1"/>
                     <pic:cNvPicPr/>
                   </pic:nvPicPr>
                   <pic:blipFill>
@@ -2135,7 +2076,7 @@
                   <pic:spPr>
                     <a:xfrm>
                       <a:off x="0" y="0"/>
-                      <a:ext cx="5760720" cy="5212715"/>
+                      <a:ext cx="3990340" cy="5212715"/>
                     </a:xfrm>
                     <a:prstGeom prst="rect">
                       <a:avLst/>
@@ -2144,16 +2085,25 @@
                 </pic:pic>
               </a:graphicData>
             </a:graphic>
+            <wp14:sizeRelH relativeFrom="margin">
+              <wp14:pctWidth>0</wp14:pctWidth>
+            </wp14:sizeRelH>
           </wp:anchor>
         </w:drawing>
       </w:r>
+      <w:r>
+        <w:t>Figure - diagramme de cas d’utilisation</w:t>
+      </w:r>
+      <w:bookmarkEnd w:id="4"/>
     </w:p>
+    <w:p/>
     <w:sectPr>
       <w:headerReference w:type="even" r:id="rId17"/>
       <w:headerReference w:type="default" r:id="rId18"/>
       <w:footerReference w:type="even" r:id="rId19"/>
       <w:footerReference w:type="default" r:id="rId20"/>
       <w:headerReference w:type="first" r:id="rId21"/>
+      <w:footerReference w:type="first" r:id="rId22"/>
       <w:pgSz w:w="11906" w:h="16838"/>
       <w:pgMar w:top="1417" w:right="1417" w:bottom="1417" w:left="1417" w:header="708" w:footer="708" w:gutter="0"/>
       <w:cols w:space="708"/>
@@ -2520,6 +2470,16 @@
 </w:ftr>
 </file>
 
+<file path=word/footer3.xml><?xml version="1.0" encoding="utf-8"?>
+<w:ftr xmlns:wpc="http://schemas.microsoft.com/office/word/2010/wordprocessingCanvas" xmlns:cx="http://schemas.microsoft.com/office/drawing/2014/chartex" xmlns:cx1="http://schemas.microsoft.com/office/drawing/2015/9/8/chartex" xmlns:cx2="http://schemas.microsoft.com/office/drawing/2015/10/21/chartex" xmlns:cx3="http://schemas.microsoft.com/office/drawing/2016/5/9/chartex" xmlns:cx4="http://schemas.microsoft.com/office/drawing/2016/5/10/chartex" xmlns:cx5="http://schemas.microsoft.com/office/drawing/2016/5/11/chartex" xmlns:cx6="http://schemas.microsoft.com/office/drawing/2016/5/12/chartex" xmlns:cx7="http://schemas.microsoft.com/office/drawing/2016/5/13/chartex" xmlns:cx8="http://schemas.microsoft.com/office/drawing/2016/5/14/chartex" xmlns:mc="http://schemas.openxmlformats.org/markup-compatibility/2006" xmlns:aink="http://schemas.microsoft.com/office/drawing/2016/ink" xmlns:am3d="http://schemas.microsoft.com/office/drawing/2017/model3d" xmlns:o="urn:schemas-microsoft-com:office:office" xmlns:oel="http://schemas.microsoft.com/office/2019/extlst" xmlns:r="http://schemas.openxmlformats.org/officeDocument/2006/relationships" xmlns:m="http://schemas.openxmlformats.org/officeDocument/2006/math" xmlns:v="urn:schemas-microsoft-com:vml" xmlns:wp14="http://schemas.microsoft.com/office/word/2010/wordprocessingDrawing" xmlns:wp="http://schemas.openxmlformats.org/drawingml/2006/wordprocessingDrawing" xmlns:w10="urn:schemas-microsoft-com:office:word" xmlns:w="http://schemas.openxmlformats.org/wordprocessingml/2006/main" xmlns:w14="http://schemas.microsoft.com/office/word/2010/wordml" xmlns:w15="http://schemas.microsoft.com/office/word/2012/wordml" xmlns:w16cex="http://schemas.microsoft.com/office/word/2018/wordml/cex" xmlns:w16cid="http://schemas.microsoft.com/office/word/2016/wordml/cid" xmlns:w16="http://schemas.microsoft.com/office/word/2018/wordml" xmlns:w16du="http://schemas.microsoft.com/office/word/2023/wordml/word16du" xmlns:w16sdtdh="http://schemas.microsoft.com/office/word/2020/wordml/sdtdatahash" xmlns:w16se="http://schemas.microsoft.com/office/word/2015/wordml/symex" xmlns:wpg="http://schemas.microsoft.com/office/word/2010/wordprocessingGroup" xmlns:wpi="http://schemas.microsoft.com/office/word/2010/wordprocessingInk" xmlns:wne="http://schemas.microsoft.com/office/word/2006/wordml" xmlns:wps="http://schemas.microsoft.com/office/word/2010/wordprocessingShape" mc:Ignorable="w14 w15 w16se w16cid w16 w16cex w16sdtdh w16du wp14">
+  <w:p>
+    <w:pPr>
+      <w:pStyle w:val="Pieddepage"/>
+    </w:pPr>
+  </w:p>
+</w:ftr>
+</file>
+
 <file path=word/footnotes.xml><?xml version="1.0" encoding="utf-8"?>
 <w:footnotes xmlns:wpc="http://schemas.microsoft.com/office/word/2010/wordprocessingCanvas" xmlns:cx="http://schemas.microsoft.com/office/drawing/2014/chartex" xmlns:cx1="http://schemas.microsoft.com/office/drawing/2015/9/8/chartex" xmlns:cx2="http://schemas.microsoft.com/office/drawing/2015/10/21/chartex" xmlns:cx3="http://schemas.microsoft.com/office/drawing/2016/5/9/chartex" xmlns:cx4="http://schemas.microsoft.com/office/drawing/2016/5/10/chartex" xmlns:cx5="http://schemas.microsoft.com/office/drawing/2016/5/11/chartex" xmlns:cx6="http://schemas.microsoft.com/office/drawing/2016/5/12/chartex" xmlns:cx7="http://schemas.microsoft.com/office/drawing/2016/5/13/chartex" xmlns:cx8="http://schemas.microsoft.com/office/drawing/2016/5/14/chartex" xmlns:mc="http://schemas.openxmlformats.org/markup-compatibility/2006" xmlns:aink="http://schemas.microsoft.com/office/drawing/2016/ink" xmlns:am3d="http://schemas.microsoft.com/office/drawing/2017/model3d" xmlns:o="urn:schemas-microsoft-com:office:office" xmlns:oel="http://schemas.microsoft.com/office/2019/extlst" xmlns:r="http://schemas.openxmlformats.org/officeDocument/2006/relationships" xmlns:m="http://schemas.openxmlformats.org/officeDocument/2006/math" xmlns:v="urn:schemas-microsoft-com:vml" xmlns:wp14="http://schemas.microsoft.com/office/word/2010/wordprocessingDrawing" xmlns:wp="http://schemas.openxmlformats.org/drawingml/2006/wordprocessingDrawing" xmlns:w10="urn:schemas-microsoft-com:office:word" xmlns:w="http://schemas.openxmlformats.org/wordprocessingml/2006/main" xmlns:w14="http://schemas.microsoft.com/office/word/2010/wordml" xmlns:w15="http://schemas.microsoft.com/office/word/2012/wordml" xmlns:w16cex="http://schemas.microsoft.com/office/word/2018/wordml/cex" xmlns:w16cid="http://schemas.microsoft.com/office/word/2016/wordml/cid" xmlns:w16="http://schemas.microsoft.com/office/word/2018/wordml" xmlns:w16du="http://schemas.microsoft.com/office/word/2023/wordml/word16du" xmlns:w16sdtdh="http://schemas.microsoft.com/office/word/2020/wordml/sdtdatahash" xmlns:w16se="http://schemas.microsoft.com/office/word/2015/wordml/symex" xmlns:wpg="http://schemas.microsoft.com/office/word/2010/wordprocessingGroup" xmlns:wpi="http://schemas.microsoft.com/office/word/2010/wordprocessingInk" xmlns:wne="http://schemas.microsoft.com/office/word/2006/wordml" xmlns:wps="http://schemas.microsoft.com/office/word/2010/wordprocessingShape" mc:Ignorable="w14 w15 w16se w16cid w16 w16cex w16sdtdh w16du wp14">
   <w:footnote w:type="separator" w:id="-1">
@@ -2562,6 +2522,9 @@
       <w:pStyle w:val="En-tte"/>
     </w:pPr>
     <w:r>
+      <w:rPr>
+        <w:noProof/>
+      </w:rPr>
       <mc:AlternateContent>
         <mc:Choice Requires="wps">
           <w:drawing>

</xml_diff>

<commit_message>
MAJ Rapport - ajout de la partie sur le diagramme d'activité
</commit_message>
<xml_diff>
--- a/Rapport_projet.docx
+++ b/Rapport_projet.docx
@@ -4,6 +4,9 @@
   <w:background w:color="F2F2F2" w:themeColor="background1" w:themeShade="F2"/>
   <w:body>
     <w:p>
+      <w:pPr>
+        <w:spacing w:line="240" w:lineRule="auto"/>
+      </w:pPr>
       <w:r>
         <w:rPr>
           <w:noProof/>
@@ -91,7 +94,7 @@
                 <v:stroke joinstyle="miter"/>
                 <v:path gradientshapeok="t" o:connecttype="rect"/>
               </v:shapetype>
-              <v:shape id="TextBox 13" o:spid="_x0000_s1026" type="#_x0000_t202" style="position:absolute;margin-left:115.5pt;margin-top:-12.95pt;width:409pt;height:25.55pt;z-index:251665408;visibility:visible;mso-wrap-style:square;mso-width-percent:0;mso-height-percent:0;mso-wrap-distance-left:9pt;mso-wrap-distance-top:0;mso-wrap-distance-right:9pt;mso-wrap-distance-bottom:0;mso-position-horizontal:absolute;mso-position-horizontal-relative:text;mso-position-vertical:absolute;mso-position-vertical-relative:text;mso-width-percent:0;mso-height-percent:0;mso-width-relative:margin;mso-height-relative:margin;v-text-anchor:top" o:gfxdata="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" filled="f" stroked="f">
+              <v:shape id="TextBox 13" o:spid="_x0000_s1026" type="#_x0000_t202" style="position:absolute;left:0;text-align:left;margin-left:115.5pt;margin-top:-12.95pt;width:409pt;height:25.55pt;z-index:251665408;visibility:visible;mso-wrap-style:square;mso-width-percent:0;mso-height-percent:0;mso-wrap-distance-left:9pt;mso-wrap-distance-top:0;mso-wrap-distance-right:9pt;mso-wrap-distance-bottom:0;mso-position-horizontal:absolute;mso-position-horizontal-relative:text;mso-position-vertical:absolute;mso-position-vertical-relative:text;mso-width-percent:0;mso-height-percent:0;mso-width-relative:margin;mso-height-relative:margin;v-text-anchor:top" o:gfxdata="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" filled="f" stroked="f">
                 <v:textbox inset="0,0,0,0">
                   <w:txbxContent>
                     <w:p>
@@ -208,7 +211,7 @@
           </mc:Choice>
           <mc:Fallback>
             <w:pict>
-              <v:shape w14:anchorId="27C85DA5" id="Freeform 2" o:spid="_x0000_s1026" style="position:absolute;margin-left:-70.6pt;margin-top:-70.6pt;width:122.35pt;height:844.7pt;z-index:251659264;visibility:visible;mso-wrap-style:square;mso-wrap-distance-left:9pt;mso-wrap-distance-top:0;mso-wrap-distance-right:9pt;mso-wrap-distance-bottom:0;mso-position-horizontal:absolute;mso-position-horizontal-relative:text;mso-position-vertical:absolute;mso-position-vertical-relative:text;v-text-anchor:top" coordsize="1554328,10728215" o:gfxdata="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" path="m,l1554328,r,10728215l,10728215,,xe" stroked="f">
+              <v:shape w14:anchorId="36969D3D" id="Freeform 2" o:spid="_x0000_s1026" style="position:absolute;margin-left:-70.6pt;margin-top:-70.6pt;width:122.35pt;height:844.7pt;z-index:251659264;visibility:visible;mso-wrap-style:square;mso-wrap-distance-left:9pt;mso-wrap-distance-top:0;mso-wrap-distance-right:9pt;mso-wrap-distance-bottom:0;mso-position-horizontal:absolute;mso-position-horizontal-relative:text;mso-position-vertical:absolute;mso-position-vertical-relative:text;v-text-anchor:top" coordsize="1554328,10728215" o:gfxdata="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" path="m,l1554328,r,10728215l,10728215,,xe" stroked="f">
                 <v:fill r:id="rId10" o:title="" recolor="t" rotate="t" type="frame"/>
                 <v:path arrowok="t"/>
               </v:shape>
@@ -284,7 +287,7 @@
           </mc:Choice>
           <mc:Fallback>
             <w:pict>
-              <v:group w14:anchorId="0D20A796" id="Group 3" o:spid="_x0000_s1026" style="position:absolute;margin-left:-39.6pt;margin-top:235.45pt;width:533.15pt;height:331.7pt;z-index:251660288" coordorigin="3941,38874" coordsize="90280,56173" o:gfxdata="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">
+              <v:group w14:anchorId="664132F3" id="Group 3" o:spid="_x0000_s1026" style="position:absolute;margin-left:-39.6pt;margin-top:235.45pt;width:533.15pt;height:331.7pt;z-index:251660288" coordorigin="3941,38874" coordsize="90280,56173" o:gfxdata="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&#